<commit_message>
Template sin servicios adicionales
</commit_message>
<xml_diff>
--- a/public/templates/sinAdicional.docx
+++ b/public/templates/sinAdicional.docx
@@ -177,6 +177,8 @@
           <w:lang w:eastAsia="es-MX"/>
         </w:rPr>
       </w:pPr>
+      <w:bookmarkStart w:id="0" w:name="_GoBack"/>
+      <w:bookmarkEnd w:id="0"/>
     </w:p>
     <w:p>
       <w:pPr>
@@ -213,16 +215,7 @@
           <w:color w:val="000000"/>
           <w:lang w:eastAsia="es-MX"/>
         </w:rPr>
-        <w:t>${nombre_</w:t>
-      </w:r>
-      <w:r>
-        <w:rPr>
-          <w:rFonts w:ascii="Arial" w:eastAsia="Times New Roman" w:hAnsi="Arial" w:cs="Arial"/>
-          <w:bCs/>
-          <w:color w:val="000000"/>
-          <w:lang w:eastAsia="es-MX"/>
-        </w:rPr>
-        <w:t>cliente}</w:t>
+        <w:t>${nombre_cliente}</w:t>
       </w:r>
     </w:p>
     <w:p>
@@ -286,13 +279,14 @@
       <w:tblPr>
         <w:tblStyle w:val="Tablanormal5"/>
         <w:tblpPr w:leftFromText="141" w:rightFromText="141" w:vertAnchor="text" w:horzAnchor="page" w:tblpX="1810" w:tblpY="187"/>
-        <w:tblW w:w="0" w:type="auto"/>
+        <w:tblW w:w="9213" w:type="dxa"/>
         <w:tblLook w:val="04A0" w:firstRow="1" w:lastRow="0" w:firstColumn="1" w:lastColumn="0" w:noHBand="0" w:noVBand="1"/>
       </w:tblPr>
       <w:tblGrid>
         <w:gridCol w:w="2693"/>
         <w:gridCol w:w="1559"/>
         <w:gridCol w:w="1453"/>
+        <w:gridCol w:w="3508"/>
       </w:tblGrid>
       <w:tr>
         <w:trPr>
@@ -370,6 +364,31 @@
                 <w:lang w:eastAsia="es-MX"/>
               </w:rPr>
               <w:t>Costo</w:t>
+            </w:r>
+          </w:p>
+        </w:tc>
+        <w:tc>
+          <w:tcPr>
+            <w:tcW w:w="3508" w:type="dxa"/>
+          </w:tcPr>
+          <w:p>
+            <w:pPr>
+              <w:cnfStyle w:val="100000000000" w:firstRow="1" w:lastRow="0" w:firstColumn="0" w:lastColumn="0" w:oddVBand="0" w:evenVBand="0" w:oddHBand="0" w:evenHBand="0" w:firstRowFirstColumn="0" w:firstRowLastColumn="0" w:lastRowFirstColumn="0" w:lastRowLastColumn="0"/>
+              <w:rPr>
+                <w:rFonts w:ascii="Times New Roman" w:eastAsia="Times New Roman" w:hAnsi="Times New Roman" w:cs="Times New Roman"/>
+                <w:sz w:val="24"/>
+                <w:szCs w:val="24"/>
+                <w:lang w:eastAsia="es-MX"/>
+              </w:rPr>
+            </w:pPr>
+            <w:r>
+              <w:rPr>
+                <w:rFonts w:ascii="Times New Roman" w:eastAsia="Times New Roman" w:hAnsi="Times New Roman" w:cs="Times New Roman"/>
+                <w:sz w:val="24"/>
+                <w:szCs w:val="24"/>
+                <w:lang w:eastAsia="es-MX"/>
+              </w:rPr>
+              <w:t>Incluye</w:t>
             </w:r>
           </w:p>
         </w:tc>
@@ -454,6 +473,31 @@
             </w:r>
           </w:p>
         </w:tc>
+        <w:tc>
+          <w:tcPr>
+            <w:tcW w:w="3508" w:type="dxa"/>
+          </w:tcPr>
+          <w:p>
+            <w:pPr>
+              <w:cnfStyle w:val="000000100000" w:firstRow="0" w:lastRow="0" w:firstColumn="0" w:lastColumn="0" w:oddVBand="0" w:evenVBand="0" w:oddHBand="1" w:evenHBand="0" w:firstRowFirstColumn="0" w:firstRowLastColumn="0" w:lastRowFirstColumn="0" w:lastRowLastColumn="0"/>
+              <w:rPr>
+                <w:rFonts w:ascii="Times New Roman" w:eastAsia="Times New Roman" w:hAnsi="Times New Roman" w:cs="Times New Roman"/>
+                <w:sz w:val="24"/>
+                <w:szCs w:val="24"/>
+                <w:lang w:eastAsia="es-MX"/>
+              </w:rPr>
+            </w:pPr>
+            <w:r>
+              <w:rPr>
+                <w:rFonts w:ascii="Times New Roman" w:eastAsia="Times New Roman" w:hAnsi="Times New Roman" w:cs="Times New Roman"/>
+                <w:sz w:val="24"/>
+                <w:szCs w:val="24"/>
+                <w:lang w:eastAsia="es-MX"/>
+              </w:rPr>
+              <w:t>${incluye}</w:t>
+            </w:r>
+          </w:p>
+        </w:tc>
       </w:tr>
     </w:tbl>
     <w:p>
@@ -536,8 +580,6 @@
           <w:lang w:eastAsia="es-MX"/>
         </w:rPr>
       </w:pPr>
-      <w:bookmarkStart w:id="0" w:name="_GoBack"/>
-      <w:bookmarkEnd w:id="0"/>
     </w:p>
     <w:p>
       <w:pPr>

</xml_diff>